<commit_message>
Alteração Descricao do tema
-alteração deste ficheiro
</commit_message>
<xml_diff>
--- a/Docs/DescriçãodoTemadoProjeto.docx
+++ b/Docs/DescriçãodoTemadoProjeto.docx
@@ -12,8 +12,6 @@
       <w:r>
         <w:t>to</w:t>
       </w:r>
-      <w:bookmarkStart w:id="0" w:name="_GoBack"/>
-      <w:bookmarkEnd w:id="0"/>
     </w:p>
     <w:p/>
     <w:p>
@@ -21,19 +19,68 @@
         <w:tab/>
         <w:t>O turista(utilizador) entra no site Trail4Health e se quiser participar em atividades nos trilhos da Serra da Estrela tem que se registar no site. Para isso é fornecido uma opção para registar utilizador. Depois de registado pode também alterar as suas informações pessoais e apagar registo. O utilizador pode também inscrever-se numa aventura através de um trilho existente.</w:t>
       </w:r>
+      <w:r>
+        <w:br/>
+        <w:t xml:space="preserve"> </w:t>
+      </w:r>
+      <w:r>
+        <w:tab/>
+      </w:r>
+      <w:r>
+        <w:t>Após ter terminado o percurso</w:t>
+      </w:r>
+      <w:r>
+        <w:t xml:space="preserve"> </w:t>
+      </w:r>
+      <w:bookmarkStart w:id="0" w:name="_GoBack"/>
+      <w:bookmarkEnd w:id="0"/>
+      <w:r>
+        <w:t>(aventura no trilho), o turista pode comentar a sua experiencia que obteve nesse trilho. Pode mais tarde ver, editar ou até mesmo eliminar o comentário. O turista pode também receber newsletters automaticamente através do sistema ou pode simplesmente consultar o Newsletter que irá estar presente no site.</w:t>
+      </w:r>
     </w:p>
     <w:p>
       <w:r>
         <w:tab/>
-        <w:t xml:space="preserve">Após ter terminado o </w:t>
-      </w:r>
+        <w:t xml:space="preserve">O gestor de trilhos tem como principal função criar um sistema informativo e interativo de forma a criar uma boa experiencia aos utilizadores. </w:t>
+      </w:r>
+      <w:r>
+        <w:t xml:space="preserve">No </w:t>
+      </w:r>
+      <w:r>
+        <w:t xml:space="preserve">projeto, o gestor de trilhos tem como função a criação de </w:t>
+      </w:r>
+      <w:proofErr w:type="spellStart"/>
       <w:proofErr w:type="gramStart"/>
       <w:r>
-        <w:t>percurso(</w:t>
-      </w:r>
+        <w:t>newsletters,</w:t>
+      </w:r>
+      <w:r>
+        <w:t>porém</w:t>
+      </w:r>
+      <w:proofErr w:type="spellEnd"/>
       <w:proofErr w:type="gramEnd"/>
       <w:r>
-        <w:t>aventura no trilho), o turista pode comentar a sua experiencia que obteve nesse trilho. Pode mais tarde ver, editar ou até mesmo eliminar o comentário. O turista pode também receber newsletters automaticamente através do sistema ou pode simplesmente consultar o Newsletter que irá estar presente no site.</w:t>
+        <w:t xml:space="preserve"> poderá ser enviado um newsletter</w:t>
+      </w:r>
+      <w:r>
+        <w:t xml:space="preserve"> automaticamente para todos os utilizadores registados, informando das alterações feitas no site ou algumas novidades</w:t>
+      </w:r>
+      <w:r>
+        <w:t xml:space="preserve"> em relação aos trilhos</w:t>
+      </w:r>
+      <w:r>
+        <w:t xml:space="preserve">. A newsletter também poderá ser consultada no próprio </w:t>
+      </w:r>
+      <w:r>
+        <w:t>site, na secção</w:t>
+      </w:r>
+      <w:r>
+        <w:t xml:space="preserve"> “Newsletter” que se encontra na pagina principal da Trail4Health.</w:t>
+      </w:r>
+    </w:p>
+    <w:p>
+      <w:r>
+        <w:tab/>
       </w:r>
     </w:p>
     <w:sectPr>

</xml_diff>